<commit_message>
final changes made on codes and final report added
</commit_message>
<xml_diff>
--- a/notes.docx
+++ b/notes.docx
@@ -4,273 +4,448 @@
   <w:body>
     <w:p>
       <w:r>
-        <w:t>Austin</w:t>
-      </w:r>
-    </w:p>
-    <w:p/>
-    <w:p>
-      <w:r>
-        <w:t>may use: price, availabilty, distance, number of reviews, minimum nights</w:t>
-      </w:r>
-    </w:p>
-    <w:p>
-      <w:r>
-        <w:t xml:space="preserve">DISTANCE: </w:t>
-      </w:r>
-      <w:r>
-        <w:t>calculate distance in meter calculated to km</w:t>
-      </w:r>
-      <w:r>
-        <w:t xml:space="preserve">, </w:t>
-      </w:r>
-      <w:r>
-        <w:t>its measured from the downtown of Austin</w:t>
-      </w:r>
-    </w:p>
-    <w:p>
-      <w:r>
-        <w:t>Cleaning:</w:t>
-      </w:r>
-    </w:p>
-    <w:p>
-      <w:r>
-        <w:t>drop neighbourhood column due large number of missing values</w:t>
-      </w:r>
-    </w:p>
-    <w:p>
-      <w:r>
-        <w:t>drop prices that are over 100 per night (calculated by dividing price by minimum nights)</w:t>
-      </w:r>
-    </w:p>
-    <w:p>
-      <w:r>
-        <w:t>drop where the availability is lower than 1 day and more than 365</w:t>
-      </w:r>
-    </w:p>
-    <w:p/>
-    <w:p>
-      <w:r>
-        <w:t>l</w:t>
-      </w:r>
-      <w:r>
-        <w:t>ook after:</w:t>
-      </w:r>
-    </w:p>
-    <w:p>
-      <w:r>
-        <w:t>some cases, the minimum nights for rent more than 365 days -&gt; left or price per nights price analysis</w:t>
-      </w:r>
-    </w:p>
-    <w:p/>
-    <w:p>
-      <w:pPr>
-        <w:rPr>
-          <w:b/>
-          <w:bCs/>
-        </w:rPr>
-      </w:pPr>
-      <w:r>
-        <w:rPr>
-          <w:b/>
-          <w:bCs/>
-        </w:rPr>
-        <w:t>why use these variables:</w:t>
-      </w:r>
-    </w:p>
-    <w:p>
-      <w:r>
-        <w:t>distance:</w:t>
-      </w:r>
-    </w:p>
-    <w:p>
-      <w:r>
-        <w:t>avilability:</w:t>
-      </w:r>
-    </w:p>
-    <w:p>
-      <w:r>
-        <w:t>number of revies:</w:t>
-      </w:r>
-    </w:p>
-    <w:p>
-      <w:r>
-        <w:t>good neighbourhood:</w:t>
-      </w:r>
-    </w:p>
-    <w:p>
-      <w:r>
-        <w:t>dummys:</w:t>
-      </w:r>
-    </w:p>
-    <w:p>
-      <w:r>
-        <w:t>minimum nights:</w:t>
-      </w:r>
-    </w:p>
-    <w:p/>
-    <w:p>
-      <w:r>
-        <w:t>classifying:</w:t>
-      </w:r>
-    </w:p>
-    <w:p>
-      <w:r>
-        <w:t>set availability to 200 beacuse on visualization there was a turning point there. also, the mean and median are near as well which indicates a regular availability of apartments</w:t>
-      </w:r>
-    </w:p>
-    <w:p>
-      <w:r>
-        <w:t>set distance over 15 because there is also a turning point in prices in visualization. however, the 3rd quatiles is appr. 9, which indicates that less than 25% of the variables will be 0.</w:t>
-      </w:r>
-    </w:p>
-    <w:p>
-      <w:r>
-        <w:t>set number of reviews is set to 100 because it starts to stag somewhere there</w:t>
-      </w:r>
-    </w:p>
-    <w:p>
-      <w:r>
-        <w:t>good neighbourhood defined by 7740 as datavisualization suggested, there is a significant decrease in prices. it can be also explained by the distance</w:t>
-      </w:r>
-    </w:p>
-    <w:p/>
-    <w:p/>
-    <w:p>
-      <w:r>
-        <w:t>For analyis:</w:t>
-      </w:r>
-    </w:p>
-    <w:p>
-      <w:r>
-        <w:t>t1 -&gt; model table for cross validation</w:t>
-      </w:r>
-      <w:r>
-        <w:t xml:space="preserve"> and models</w:t>
-      </w:r>
-      <w:r>
-        <w:t xml:space="preserve"> -&gt; saved in test_table  (in folder_modellev)</w:t>
-      </w:r>
-    </w:p>
-    <w:p/>
-    <w:p/>
-    <w:p>
-      <w:r>
-        <w:t>RMSE:</w:t>
-      </w:r>
-    </w:p>
-    <w:p>
-      <w:r>
-        <w:t>&gt; model3_level_holdout_rmse</w:t>
-      </w:r>
-    </w:p>
-    <w:p>
-      <w:r>
-        <w:t>[1] 30</w:t>
-      </w:r>
-    </w:p>
-    <w:p>
-      <w:r>
-        <w:t>&gt; model3_level_work_rmse</w:t>
-      </w:r>
-    </w:p>
-    <w:p>
-      <w:r>
-        <w:t>[1] 28.3</w:t>
-      </w:r>
-    </w:p>
-    <w:p>
-      <w:r>
-        <w:t>&gt;</w:t>
-      </w:r>
-    </w:p>
-    <w:p/>
-    <w:p>
-      <w:r>
-        <w:t>&gt; model4_level_holdout_rmse</w:t>
-      </w:r>
-    </w:p>
-    <w:p>
-      <w:r>
-        <w:t>[1] 30</w:t>
-      </w:r>
-    </w:p>
-    <w:p>
-      <w:r>
-        <w:t>&gt; model4_level_work_rmse</w:t>
-      </w:r>
-    </w:p>
-    <w:p>
-      <w:r>
-        <w:t>[1] 28.2</w:t>
-      </w:r>
-    </w:p>
-    <w:p>
-      <w:r>
-        <w:t>&gt;</w:t>
-      </w:r>
-    </w:p>
-    <w:p/>
-    <w:p>
-      <w:r>
-        <w:t>Random forest:</w:t>
-      </w:r>
-    </w:p>
-    <w:p>
-      <w:r>
-        <w:t>foresttest.tex</w:t>
-      </w:r>
-    </w:p>
-    <w:p>
-      <w:r>
-        <w:t>foresttest</w:t>
-      </w:r>
-      <w:r>
-        <w:t>2</w:t>
-      </w:r>
-      <w:r>
-        <w:t>.tex</w:t>
-      </w:r>
-    </w:p>
-    <w:p>
-      <w:r>
-        <w:t>c("available_morethan_30", 'reviews_morethan_100', "distance_morethan_15", "good_neighbourhood")</w:t>
-      </w:r>
-      <w:r>
-        <w:t xml:space="preserve"> as: </w:t>
-      </w:r>
-    </w:p>
-    <w:p>
-      <w:r>
-        <w:t>available_morethan_30</w:t>
-      </w:r>
-      <w:r>
-        <w:t xml:space="preserve"> – available </w:t>
-      </w:r>
-    </w:p>
-    <w:p>
-      <w:r>
-        <w:t>should do:</w:t>
-      </w:r>
-    </w:p>
-    <w:p/>
-    <w:p>
-      <w:r>
-        <w:t>use of variables:</w:t>
-      </w:r>
-    </w:p>
-    <w:p>
-      <w:r>
-        <w:t>ln_price not suggested without long right take (high skewness). Also, do not want to overcomplicate the analysis (g3b)</w:t>
+        <w:t>cleaning:</w:t>
       </w:r>
     </w:p>
     <w:p/>
     <w:p/>
     <w:p/>
+    <w:p>
+      <w:r>
+        <w:t>check:</w:t>
+      </w:r>
+    </w:p>
+    <w:p>
+      <w:r>
+        <w:t>seamingly good correlation between curr. liab and assets</w:t>
+      </w:r>
+    </w:p>
+    <w:p/>
+    <w:p>
+      <w:r>
+        <w:t>simple multiple regression:</w:t>
+      </w:r>
+    </w:p>
+    <w:p>
+      <w:r>
+        <w:rPr>
+          <w:noProof/>
+        </w:rPr>
+        <w:drawing>
+          <wp:inline distT="0" distB="0" distL="0" distR="0" wp14:anchorId="0848FD63" wp14:editId="732D7523">
+            <wp:extent cx="4486275" cy="600075"/>
+            <wp:effectExtent l="0" t="0" r="9525" b="9525"/>
+            <wp:docPr id="2" name="Picture 2"/>
+            <wp:cNvGraphicFramePr>
+              <a:graphicFrameLocks xmlns:a="http://schemas.openxmlformats.org/drawingml/2006/main" noChangeAspect="1"/>
+            </wp:cNvGraphicFramePr>
+            <a:graphic xmlns:a="http://schemas.openxmlformats.org/drawingml/2006/main">
+              <a:graphicData uri="http://schemas.openxmlformats.org/drawingml/2006/picture">
+                <pic:pic xmlns:pic="http://schemas.openxmlformats.org/drawingml/2006/picture">
+                  <pic:nvPicPr>
+                    <pic:cNvPr id="1" name=""/>
+                    <pic:cNvPicPr/>
+                  </pic:nvPicPr>
+                  <pic:blipFill>
+                    <a:blip r:embed="rId4"/>
+                    <a:stretch>
+                      <a:fillRect/>
+                    </a:stretch>
+                  </pic:blipFill>
+                  <pic:spPr>
+                    <a:xfrm>
+                      <a:off x="0" y="0"/>
+                      <a:ext cx="4486275" cy="600075"/>
+                    </a:xfrm>
+                    <a:prstGeom prst="rect">
+                      <a:avLst/>
+                    </a:prstGeom>
+                  </pic:spPr>
+                </pic:pic>
+              </a:graphicData>
+            </a:graphic>
+          </wp:inline>
+        </w:drawing>
+      </w:r>
+    </w:p>
+    <w:p>
+      <w:r>
+        <w:rPr>
+          <w:noProof/>
+        </w:rPr>
+        <w:drawing>
+          <wp:inline distT="0" distB="0" distL="0" distR="0" wp14:anchorId="3AB2A757" wp14:editId="72CA78A3">
+            <wp:extent cx="4419600" cy="723900"/>
+            <wp:effectExtent l="0" t="0" r="0" b="0"/>
+            <wp:docPr id="1" name="Picture 1"/>
+            <wp:cNvGraphicFramePr>
+              <a:graphicFrameLocks xmlns:a="http://schemas.openxmlformats.org/drawingml/2006/main" noChangeAspect="1"/>
+            </wp:cNvGraphicFramePr>
+            <a:graphic xmlns:a="http://schemas.openxmlformats.org/drawingml/2006/main">
+              <a:graphicData uri="http://schemas.openxmlformats.org/drawingml/2006/picture">
+                <pic:pic xmlns:pic="http://schemas.openxmlformats.org/drawingml/2006/picture">
+                  <pic:nvPicPr>
+                    <pic:cNvPr id="1" name=""/>
+                    <pic:cNvPicPr/>
+                  </pic:nvPicPr>
+                  <pic:blipFill>
+                    <a:blip r:embed="rId5"/>
+                    <a:stretch>
+                      <a:fillRect/>
+                    </a:stretch>
+                  </pic:blipFill>
+                  <pic:spPr>
+                    <a:xfrm>
+                      <a:off x="0" y="0"/>
+                      <a:ext cx="4419600" cy="723900"/>
+                    </a:xfrm>
+                    <a:prstGeom prst="rect">
+                      <a:avLst/>
+                    </a:prstGeom>
+                  </pic:spPr>
+                </pic:pic>
+              </a:graphicData>
+            </a:graphic>
+          </wp:inline>
+        </w:drawing>
+      </w:r>
+    </w:p>
+    <w:p/>
+    <w:p>
+      <w:r>
+        <w:t>Logit:</w:t>
+      </w:r>
+    </w:p>
+    <w:p>
+      <w:r>
+        <w:t>simplest model (X1 vars):logit model</w:t>
+      </w:r>
+    </w:p>
+    <w:p>
+      <w:r>
+        <w:rPr>
+          <w:noProof/>
+        </w:rPr>
+        <w:drawing>
+          <wp:inline distT="0" distB="0" distL="0" distR="0" wp14:anchorId="16D30CDC" wp14:editId="39A1169C">
+            <wp:extent cx="5276850" cy="2105025"/>
+            <wp:effectExtent l="0" t="0" r="0" b="9525"/>
+            <wp:docPr id="3" name="Picture 3"/>
+            <wp:cNvGraphicFramePr>
+              <a:graphicFrameLocks xmlns:a="http://schemas.openxmlformats.org/drawingml/2006/main" noChangeAspect="1"/>
+            </wp:cNvGraphicFramePr>
+            <a:graphic xmlns:a="http://schemas.openxmlformats.org/drawingml/2006/main">
+              <a:graphicData uri="http://schemas.openxmlformats.org/drawingml/2006/picture">
+                <pic:pic xmlns:pic="http://schemas.openxmlformats.org/drawingml/2006/picture">
+                  <pic:nvPicPr>
+                    <pic:cNvPr id="1" name=""/>
+                    <pic:cNvPicPr/>
+                  </pic:nvPicPr>
+                  <pic:blipFill>
+                    <a:blip r:embed="rId6"/>
+                    <a:stretch>
+                      <a:fillRect/>
+                    </a:stretch>
+                  </pic:blipFill>
+                  <pic:spPr>
+                    <a:xfrm>
+                      <a:off x="0" y="0"/>
+                      <a:ext cx="5276850" cy="2105025"/>
+                    </a:xfrm>
+                    <a:prstGeom prst="rect">
+                      <a:avLst/>
+                    </a:prstGeom>
+                  </pic:spPr>
+                </pic:pic>
+              </a:graphicData>
+            </a:graphic>
+          </wp:inline>
+        </w:drawing>
+      </w:r>
+    </w:p>
+    <w:p>
+      <w:r>
+        <w:rPr>
+          <w:noProof/>
+        </w:rPr>
+        <w:lastRenderedPageBreak/>
+        <w:drawing>
+          <wp:inline distT="0" distB="0" distL="0" distR="0" wp14:anchorId="50ED64DC" wp14:editId="3E432E74">
+            <wp:extent cx="5067300" cy="2352675"/>
+            <wp:effectExtent l="0" t="0" r="0" b="9525"/>
+            <wp:docPr id="4" name="Picture 4"/>
+            <wp:cNvGraphicFramePr>
+              <a:graphicFrameLocks xmlns:a="http://schemas.openxmlformats.org/drawingml/2006/main" noChangeAspect="1"/>
+            </wp:cNvGraphicFramePr>
+            <a:graphic xmlns:a="http://schemas.openxmlformats.org/drawingml/2006/main">
+              <a:graphicData uri="http://schemas.openxmlformats.org/drawingml/2006/picture">
+                <pic:pic xmlns:pic="http://schemas.openxmlformats.org/drawingml/2006/picture">
+                  <pic:nvPicPr>
+                    <pic:cNvPr id="1" name=""/>
+                    <pic:cNvPicPr/>
+                  </pic:nvPicPr>
+                  <pic:blipFill>
+                    <a:blip r:embed="rId7"/>
+                    <a:stretch>
+                      <a:fillRect/>
+                    </a:stretch>
+                  </pic:blipFill>
+                  <pic:spPr>
+                    <a:xfrm>
+                      <a:off x="0" y="0"/>
+                      <a:ext cx="5067300" cy="2352675"/>
+                    </a:xfrm>
+                    <a:prstGeom prst="rect">
+                      <a:avLst/>
+                    </a:prstGeom>
+                  </pic:spPr>
+                </pic:pic>
+              </a:graphicData>
+            </a:graphic>
+          </wp:inline>
+        </w:drawing>
+      </w:r>
+    </w:p>
+    <w:p>
+      <w:r>
+        <w:t>Random forrest</w:t>
+      </w:r>
+    </w:p>
+    <w:p>
+      <w:r>
+        <w:t>model1:</w:t>
+      </w:r>
+    </w:p>
+    <w:p>
+      <w:r>
+        <w:t>in excel</w:t>
+      </w:r>
+    </w:p>
     <w:p/>
     <w:p/>
     <w:p>
       <w:r>
-        <w:t>for Random:</w:t>
+        <w:t>cross validation:</w:t>
+      </w:r>
+    </w:p>
+    <w:p/>
+    <w:p>
+      <w:r>
+        <w:rPr>
+          <w:noProof/>
+        </w:rPr>
+        <w:lastRenderedPageBreak/>
+        <w:drawing>
+          <wp:inline distT="0" distB="0" distL="0" distR="0" wp14:anchorId="042387FA" wp14:editId="622437D8">
+            <wp:extent cx="1809750" cy="5857875"/>
+            <wp:effectExtent l="0" t="0" r="0" b="9525"/>
+            <wp:docPr id="6" name="Picture 6"/>
+            <wp:cNvGraphicFramePr>
+              <a:graphicFrameLocks xmlns:a="http://schemas.openxmlformats.org/drawingml/2006/main" noChangeAspect="1"/>
+            </wp:cNvGraphicFramePr>
+            <a:graphic xmlns:a="http://schemas.openxmlformats.org/drawingml/2006/main">
+              <a:graphicData uri="http://schemas.openxmlformats.org/drawingml/2006/picture">
+                <pic:pic xmlns:pic="http://schemas.openxmlformats.org/drawingml/2006/picture">
+                  <pic:nvPicPr>
+                    <pic:cNvPr id="1" name=""/>
+                    <pic:cNvPicPr/>
+                  </pic:nvPicPr>
+                  <pic:blipFill>
+                    <a:blip r:embed="rId8"/>
+                    <a:stretch>
+                      <a:fillRect/>
+                    </a:stretch>
+                  </pic:blipFill>
+                  <pic:spPr>
+                    <a:xfrm>
+                      <a:off x="0" y="0"/>
+                      <a:ext cx="1809750" cy="5857875"/>
+                    </a:xfrm>
+                    <a:prstGeom prst="rect">
+                      <a:avLst/>
+                    </a:prstGeom>
+                  </pic:spPr>
+                </pic:pic>
+              </a:graphicData>
+            </a:graphic>
+          </wp:inline>
+        </w:drawing>
+      </w:r>
+    </w:p>
+    <w:p>
+      <w:r>
+        <w:t>with lasso:</w:t>
+      </w:r>
+    </w:p>
+    <w:p>
+      <w:r>
+        <w:rPr>
+          <w:noProof/>
+        </w:rPr>
+        <w:lastRenderedPageBreak/>
+        <w:drawing>
+          <wp:inline distT="0" distB="0" distL="0" distR="0" wp14:anchorId="41810E26" wp14:editId="0F08912A">
+            <wp:extent cx="1809750" cy="6962775"/>
+            <wp:effectExtent l="0" t="0" r="0" b="9525"/>
+            <wp:docPr id="7" name="Picture 7"/>
+            <wp:cNvGraphicFramePr>
+              <a:graphicFrameLocks xmlns:a="http://schemas.openxmlformats.org/drawingml/2006/main" noChangeAspect="1"/>
+            </wp:cNvGraphicFramePr>
+            <a:graphic xmlns:a="http://schemas.openxmlformats.org/drawingml/2006/main">
+              <a:graphicData uri="http://schemas.openxmlformats.org/drawingml/2006/picture">
+                <pic:pic xmlns:pic="http://schemas.openxmlformats.org/drawingml/2006/picture">
+                  <pic:nvPicPr>
+                    <pic:cNvPr id="1" name=""/>
+                    <pic:cNvPicPr/>
+                  </pic:nvPicPr>
+                  <pic:blipFill>
+                    <a:blip r:embed="rId9"/>
+                    <a:stretch>
+                      <a:fillRect/>
+                    </a:stretch>
+                  </pic:blipFill>
+                  <pic:spPr>
+                    <a:xfrm>
+                      <a:off x="0" y="0"/>
+                      <a:ext cx="1809750" cy="6962775"/>
+                    </a:xfrm>
+                    <a:prstGeom prst="rect">
+                      <a:avLst/>
+                    </a:prstGeom>
+                  </pic:spPr>
+                </pic:pic>
+              </a:graphicData>
+            </a:graphic>
+          </wp:inline>
+        </w:drawing>
+      </w:r>
+    </w:p>
+    <w:p>
+      <w:r>
+        <w:rPr>
+          <w:noProof/>
+        </w:rPr>
+        <w:drawing>
+          <wp:inline distT="0" distB="0" distL="0" distR="0" wp14:anchorId="4B110782" wp14:editId="646B2192">
+            <wp:extent cx="5760720" cy="266065"/>
+            <wp:effectExtent l="0" t="0" r="0" b="635"/>
+            <wp:docPr id="10" name="Picture 10"/>
+            <wp:cNvGraphicFramePr>
+              <a:graphicFrameLocks xmlns:a="http://schemas.openxmlformats.org/drawingml/2006/main" noChangeAspect="1"/>
+            </wp:cNvGraphicFramePr>
+            <a:graphic xmlns:a="http://schemas.openxmlformats.org/drawingml/2006/main">
+              <a:graphicData uri="http://schemas.openxmlformats.org/drawingml/2006/picture">
+                <pic:pic xmlns:pic="http://schemas.openxmlformats.org/drawingml/2006/picture">
+                  <pic:nvPicPr>
+                    <pic:cNvPr id="1" name=""/>
+                    <pic:cNvPicPr/>
+                  </pic:nvPicPr>
+                  <pic:blipFill>
+                    <a:blip r:embed="rId10"/>
+                    <a:stretch>
+                      <a:fillRect/>
+                    </a:stretch>
+                  </pic:blipFill>
+                  <pic:spPr>
+                    <a:xfrm>
+                      <a:off x="0" y="0"/>
+                      <a:ext cx="5760720" cy="266065"/>
+                    </a:xfrm>
+                    <a:prstGeom prst="rect">
+                      <a:avLst/>
+                    </a:prstGeom>
+                  </pic:spPr>
+                </pic:pic>
+              </a:graphicData>
+            </a:graphic>
+          </wp:inline>
+        </w:drawing>
+      </w:r>
+    </w:p>
+    <w:p>
+      <w:r>
+        <w:rPr>
+          <w:noProof/>
+        </w:rPr>
+        <w:lastRenderedPageBreak/>
+        <w:drawing>
+          <wp:inline distT="0" distB="0" distL="0" distR="0" wp14:anchorId="2AD44D02" wp14:editId="2D9B1CF2">
+            <wp:extent cx="4953000" cy="4762500"/>
+            <wp:effectExtent l="0" t="0" r="0" b="0"/>
+            <wp:docPr id="8" name="Picture 8"/>
+            <wp:cNvGraphicFramePr>
+              <a:graphicFrameLocks xmlns:a="http://schemas.openxmlformats.org/drawingml/2006/main" noChangeAspect="1"/>
+            </wp:cNvGraphicFramePr>
+            <a:graphic xmlns:a="http://schemas.openxmlformats.org/drawingml/2006/main">
+              <a:graphicData uri="http://schemas.openxmlformats.org/drawingml/2006/picture">
+                <pic:pic xmlns:pic="http://schemas.openxmlformats.org/drawingml/2006/picture">
+                  <pic:nvPicPr>
+                    <pic:cNvPr id="1" name=""/>
+                    <pic:cNvPicPr/>
+                  </pic:nvPicPr>
+                  <pic:blipFill>
+                    <a:blip r:embed="rId11"/>
+                    <a:stretch>
+                      <a:fillRect/>
+                    </a:stretch>
+                  </pic:blipFill>
+                  <pic:spPr>
+                    <a:xfrm>
+                      <a:off x="0" y="0"/>
+                      <a:ext cx="4953000" cy="4762500"/>
+                    </a:xfrm>
+                    <a:prstGeom prst="rect">
+                      <a:avLst/>
+                    </a:prstGeom>
+                  </pic:spPr>
+                </pic:pic>
+              </a:graphicData>
+            </a:graphic>
+          </wp:inline>
+        </w:drawing>
+      </w:r>
+    </w:p>
+    <w:p>
+      <w:r>
+        <w:rPr>
+          <w:noProof/>
+        </w:rPr>
+        <w:lastRenderedPageBreak/>
+        <w:drawing>
+          <wp:inline distT="0" distB="0" distL="0" distR="0" wp14:anchorId="39DBE521" wp14:editId="43F1E467">
+            <wp:extent cx="4924425" cy="4419600"/>
+            <wp:effectExtent l="0" t="0" r="9525" b="0"/>
+            <wp:docPr id="9" name="Picture 9"/>
+            <wp:cNvGraphicFramePr>
+              <a:graphicFrameLocks xmlns:a="http://schemas.openxmlformats.org/drawingml/2006/main" noChangeAspect="1"/>
+            </wp:cNvGraphicFramePr>
+            <a:graphic xmlns:a="http://schemas.openxmlformats.org/drawingml/2006/main">
+              <a:graphicData uri="http://schemas.openxmlformats.org/drawingml/2006/picture">
+                <pic:pic xmlns:pic="http://schemas.openxmlformats.org/drawingml/2006/picture">
+                  <pic:nvPicPr>
+                    <pic:cNvPr id="1" name=""/>
+                    <pic:cNvPicPr/>
+                  </pic:nvPicPr>
+                  <pic:blipFill>
+                    <a:blip r:embed="rId12"/>
+                    <a:stretch>
+                      <a:fillRect/>
+                    </a:stretch>
+                  </pic:blipFill>
+                  <pic:spPr>
+                    <a:xfrm>
+                      <a:off x="0" y="0"/>
+                      <a:ext cx="4924425" cy="4419600"/>
+                    </a:xfrm>
+                    <a:prstGeom prst="rect">
+                      <a:avLst/>
+                    </a:prstGeom>
+                  </pic:spPr>
+                </pic:pic>
+              </a:graphicData>
+            </a:graphic>
+          </wp:inline>
+        </w:drawing>
       </w:r>
     </w:p>
     <w:sectPr>

</xml_diff>